<commit_message>
JWT service tests and sonarqube test
</commit_message>
<xml_diff>
--- a/Test plan.docx
+++ b/Test plan.docx
@@ -170,7 +170,7 @@
           <w:r>
             <w:fldChar w:fldCharType="separate"/>
           </w:r>
-          <w:hyperlink w:anchor="_Toc120269366" w:history="1">
+          <w:hyperlink w:anchor="_Toc120285474" w:history="1">
             <w:r>
               <w:rPr>
                 <w:rStyle w:val="Hyperlink"/>
@@ -199,7 +199,7 @@
                 <w:noProof/>
                 <w:webHidden/>
               </w:rPr>
-              <w:instrText xml:space="preserve"> PAGEREF _Toc120269366 \h </w:instrText>
+              <w:instrText xml:space="preserve"> PAGEREF _Toc120285474 \h </w:instrText>
             </w:r>
             <w:r>
               <w:rPr>
@@ -241,7 +241,7 @@
               <w:noProof/>
             </w:rPr>
           </w:pPr>
-          <w:hyperlink w:anchor="_Toc120269367" w:history="1">
+          <w:hyperlink w:anchor="_Toc120285475" w:history="1">
             <w:r>
               <w:rPr>
                 <w:rStyle w:val="Hyperlink"/>
@@ -270,7 +270,7 @@
                 <w:noProof/>
                 <w:webHidden/>
               </w:rPr>
-              <w:instrText xml:space="preserve"> PAGEREF _Toc120269367 \h </w:instrText>
+              <w:instrText xml:space="preserve"> PAGEREF _Toc120285475 \h </w:instrText>
             </w:r>
             <w:r>
               <w:rPr>
@@ -312,7 +312,7 @@
               <w:noProof/>
             </w:rPr>
           </w:pPr>
-          <w:hyperlink w:anchor="_Toc120269368" w:history="1">
+          <w:hyperlink w:anchor="_Toc120285476" w:history="1">
             <w:r>
               <w:rPr>
                 <w:rStyle w:val="Hyperlink"/>
@@ -341,7 +341,7 @@
                 <w:noProof/>
                 <w:webHidden/>
               </w:rPr>
-              <w:instrText xml:space="preserve"> PAGEREF _Toc120269368 \h </w:instrText>
+              <w:instrText xml:space="preserve"> PAGEREF _Toc120285476 \h </w:instrText>
             </w:r>
             <w:r>
               <w:rPr>
@@ -409,7 +409,7 @@
         </w:rPr>
       </w:pPr>
       <w:bookmarkStart w:id="5" w:name="_Toc118209837"/>
-      <w:bookmarkStart w:id="6" w:name="_Toc120269366"/>
+      <w:bookmarkStart w:id="6" w:name="_Toc120285474"/>
       <w:r>
         <w:rPr>
           <w:rFonts w:ascii="Abadi Extra Light" w:eastAsia="Calibri Light" w:hAnsi="Abadi Extra Light" w:cs="Calibri Light"/>
@@ -636,7 +636,7 @@
           <w:lang w:bidi="ar-SA"/>
         </w:rPr>
       </w:pPr>
-      <w:bookmarkStart w:id="7" w:name="_Toc120269367"/>
+      <w:bookmarkStart w:id="7" w:name="_Toc120285475"/>
       <w:r>
         <w:rPr>
           <w:rFonts w:ascii="Abadi Extra Light" w:eastAsia="Calibri Light" w:hAnsi="Abadi Extra Light" w:cs="Calibri Light"/>
@@ -2820,7 +2820,7 @@
           <w:lang w:bidi="ar-SA"/>
         </w:rPr>
       </w:pPr>
-      <w:bookmarkStart w:id="8" w:name="_Toc120269368"/>
+      <w:bookmarkStart w:id="8" w:name="_Toc120285476"/>
       <w:r>
         <w:rPr>
           <w:rFonts w:ascii="Abadi Extra Light" w:eastAsia="Calibri Light" w:hAnsi="Abadi Extra Light" w:cs="Calibri Light"/>

</xml_diff>